<commit_message>
add new word bezopasniy
</commit_message>
<xml_diff>
--- a/test.docx
+++ b/test.docx
@@ -8,21 +8,17 @@
           <w:lang w:val="en-US"/>
         </w:rPr>
       </w:pPr>
-      <w:proofErr w:type="spellStart"/>
-      <w:proofErr w:type="gramStart"/>
       <w:r>
         <w:rPr>
           <w:lang w:val="en-US"/>
         </w:rPr>
-        <w:t>Eto</w:t>
+        <w:t>Eto test</w:t>
       </w:r>
-      <w:proofErr w:type="spellEnd"/>
-      <w:proofErr w:type="gramEnd"/>
       <w:r>
         <w:rPr>
           <w:lang w:val="en-US"/>
         </w:rPr>
-        <w:t xml:space="preserve"> test</w:t>
+        <w:t xml:space="preserve"> bezopasniy</w:t>
       </w:r>
     </w:p>
     <w:p>
@@ -33,6 +29,13 @@
       </w:pPr>
       <w:bookmarkStart w:id="0" w:name="_GoBack"/>
       <w:bookmarkEnd w:id="0"/>
+    </w:p>
+    <w:p>
+      <w:pPr>
+        <w:rPr>
+          <w:lang w:val="en-US"/>
+        </w:rPr>
+      </w:pPr>
     </w:p>
     <w:sectPr>
       <w:pgSz w:w="11906" w:h="16838"/>

</xml_diff>

<commit_message>
wrote new word dlya vsex
</commit_message>
<xml_diff>
--- a/test.docx
+++ b/test.docx
@@ -20,6 +20,12 @@
         </w:rPr>
         <w:t xml:space="preserve"> bezopasniy</w:t>
       </w:r>
+      <w:r>
+        <w:rPr>
+          <w:lang w:val="en-US"/>
+        </w:rPr>
+        <w:t xml:space="preserve"> dlya vsex</w:t>
+      </w:r>
     </w:p>
     <w:p>
       <w:pPr>
@@ -29,6 +35,13 @@
       </w:pPr>
       <w:bookmarkStart w:id="0" w:name="_GoBack"/>
       <w:bookmarkEnd w:id="0"/>
+    </w:p>
+    <w:p>
+      <w:pPr>
+        <w:rPr>
+          <w:lang w:val="en-US"/>
+        </w:rPr>
+      </w:pPr>
     </w:p>
     <w:p>
       <w:pPr>

</xml_diff>